<commit_message>
Added fixes to questions
</commit_message>
<xml_diff>
--- a/Tutorial Scripts/Section2.docx
+++ b/Tutorial Scripts/Section2.docx
@@ -57,13 +57,7 @@
         <w:rPr>
           <w:lang w:val="en-NZ"/>
         </w:rPr>
-        <w:t xml:space="preserve">This represents the idea of inheritance, in </w:t>
-      </w:r>
-      <w:r>
-        <w:rPr>
-          <w:lang w:val="en-NZ"/>
-        </w:rPr>
-        <w:t>which classes that extend other classes gain all the functionality of the parent class, along with adding new parts of their own.</w:t>
+        <w:t>This represents the idea of inheritance, in which classes that extend other classes gain all the functionality of the parent class, along with adding new parts of their own.</w:t>
       </w:r>
     </w:p>
     <w:p>
@@ -107,13 +101,7 @@
         <w:rPr>
           <w:lang w:val="en-NZ"/>
         </w:rPr>
-        <w:t>The inheritance tree button at the top will bring up a diagram showing the inheritance structure of the clas</w:t>
-      </w:r>
-      <w:r>
-        <w:rPr>
-          <w:lang w:val="en-NZ"/>
-        </w:rPr>
-        <w:t xml:space="preserve">ses used in this question. If you are unsure what inherits from what, </w:t>
+        <w:t xml:space="preserve">The inheritance tree button at the top will bring up a diagram showing the inheritance structure of the classes used in this question. If you are unsure what inherits from what, </w:t>
       </w:r>
       <w:proofErr w:type="gramStart"/>
       <w:r>
@@ -187,13 +175,7 @@
         <w:rPr>
           <w:lang w:val="en-NZ"/>
         </w:rPr>
-        <w:t xml:space="preserve"> (Transition on animation complete </w:t>
-      </w:r>
-      <w:r>
-        <w:rPr>
-          <w:lang w:val="en-NZ"/>
-        </w:rPr>
-        <w:t>where gen = 2)</w:t>
+        <w:t xml:space="preserve"> (Transition on animation complete where gen = 2)</w:t>
       </w:r>
     </w:p>
     <w:p>
@@ -247,19 +229,7 @@
         <w:rPr>
           <w:lang w:val="en-NZ"/>
         </w:rPr>
-        <w:t xml:space="preserve">Now place an </w:t>
-      </w:r>
-      <w:r>
-        <w:rPr>
-          <w:lang w:val="en-NZ"/>
-        </w:rPr>
-        <w:t>instance</w:t>
-      </w:r>
-      <w:r>
-        <w:rPr>
-          <w:lang w:val="en-NZ"/>
-        </w:rPr>
-        <w:t xml:space="preserve"> whose type is the parent of the variable type you have placed.</w:t>
+        <w:t>Now place an instance whose type is the parent of the variable type you have placed.</w:t>
       </w:r>
     </w:p>
     <w:p>
@@ -319,111 +289,7 @@
         <w:rPr>
           <w:lang w:val="en-NZ"/>
         </w:rPr>
-        <w:t>A</w:t>
-      </w:r>
-      <w:r>
-        <w:rPr>
-          <w:lang w:val="en-NZ"/>
-        </w:rPr>
-        <w:t xml:space="preserve">lthough the </w:t>
-      </w:r>
-      <w:r>
-        <w:rPr>
-          <w:lang w:val="en-NZ"/>
-        </w:rPr>
-        <w:t xml:space="preserve">instance </w:t>
-      </w:r>
-      <w:r>
-        <w:rPr>
-          <w:lang w:val="en-NZ"/>
-        </w:rPr>
-        <w:t>seems to</w:t>
-      </w:r>
-      <w:r>
-        <w:rPr>
-          <w:lang w:val="en-NZ"/>
-        </w:rPr>
-        <w:t xml:space="preserve"> </w:t>
-      </w:r>
-      <w:r>
-        <w:rPr>
-          <w:lang w:val="en-NZ"/>
-        </w:rPr>
-        <w:t>“</w:t>
-      </w:r>
-      <w:r>
-        <w:rPr>
-          <w:lang w:val="en-NZ"/>
-        </w:rPr>
-        <w:t>fit</w:t>
-      </w:r>
-      <w:r>
-        <w:rPr>
-          <w:lang w:val="en-NZ"/>
-        </w:rPr>
-        <w:t>”</w:t>
-      </w:r>
-      <w:r>
-        <w:rPr>
-          <w:lang w:val="en-NZ"/>
-        </w:rPr>
-        <w:t xml:space="preserve"> </w:t>
-      </w:r>
-      <w:r>
-        <w:rPr>
-          <w:lang w:val="en-NZ"/>
-        </w:rPr>
-        <w:t xml:space="preserve">under </w:t>
-      </w:r>
-      <w:r>
-        <w:rPr>
-          <w:lang w:val="en-NZ"/>
-        </w:rPr>
-        <w:t xml:space="preserve">the screen for the variable type, it does not </w:t>
-      </w:r>
-      <w:r>
-        <w:rPr>
-          <w:lang w:val="en-NZ"/>
-        </w:rPr>
-        <w:t xml:space="preserve">fill </w:t>
-      </w:r>
-      <w:r>
-        <w:rPr>
-          <w:lang w:val="en-NZ"/>
-        </w:rPr>
-        <w:t>up the entire space</w:t>
-      </w:r>
-      <w:r>
-        <w:rPr>
-          <w:lang w:val="en-NZ"/>
-        </w:rPr>
-        <w:t>.</w:t>
-      </w:r>
-      <w:bookmarkStart w:id="0" w:name="_GoBack"/>
-      <w:r>
-        <w:rPr>
-          <w:lang w:val="en-NZ"/>
-        </w:rPr>
-        <w:t xml:space="preserve"> </w:t>
-      </w:r>
-      <w:bookmarkEnd w:id="0"/>
-      <w:r>
-        <w:rPr>
-          <w:lang w:val="en-NZ"/>
-        </w:rPr>
-        <w:t>T</w:t>
-      </w:r>
-      <w:r>
-        <w:rPr>
-          <w:lang w:val="en-NZ"/>
-        </w:rPr>
-        <w:t>here are some slots in the screen that are empty. When the machine tries to get the information from these sections, there would be nothing there</w:t>
-      </w:r>
-      <w:r>
-        <w:rPr>
-          <w:lang w:val="en-NZ"/>
-        </w:rPr>
-        <w:t>, causing it to error.</w:t>
+        <w:t>Although the instance seems to “fit” under the screen for the variable type, it does not fill up the entire space. There are some slots in the screen that are empty. When the machine tries to get the information from these sections, there would be nothing there, causing it to error.</w:t>
       </w:r>
     </w:p>
     <w:p>
@@ -437,31 +303,7 @@
         <w:rPr>
           <w:lang w:val="en-NZ"/>
         </w:rPr>
-        <w:t xml:space="preserve">Similarly, in polymorphism, </w:t>
-      </w:r>
-      <w:r>
-        <w:rPr>
-          <w:lang w:val="en-NZ"/>
-        </w:rPr>
-        <w:t>instances</w:t>
-      </w:r>
-      <w:r>
-        <w:rPr>
-          <w:lang w:val="en-NZ"/>
-        </w:rPr>
-        <w:t xml:space="preserve"> of a parent type cannot be </w:t>
-      </w:r>
-      <w:r>
-        <w:rPr>
-          <w:lang w:val="en-NZ"/>
-        </w:rPr>
-        <w:t xml:space="preserve">placed inside a variable of </w:t>
-      </w:r>
-      <w:r>
-        <w:rPr>
-          <w:lang w:val="en-NZ"/>
-        </w:rPr>
-        <w:t>a child type, as they do not contain all the functionality of that child type.</w:t>
+        <w:t>Similarly, in polymorphism, instances of a parent type cannot be placed inside a variable of a child type, as they do not contain all the functionality of that child type.</w:t>
       </w:r>
     </w:p>
     <w:p>
@@ -507,15 +349,7 @@
           <w:bCs/>
           <w:lang w:val="en-NZ"/>
         </w:rPr>
-        <w:t>,</w:t>
-      </w:r>
-      <w:r>
-        <w:rPr>
-          <w:b/>
-          <w:bCs/>
-          <w:lang w:val="en-NZ"/>
-        </w:rPr>
-        <w:t xml:space="preserve"> </w:t>
+        <w:t xml:space="preserve">, </w:t>
       </w:r>
       <w:proofErr w:type="spellStart"/>
       <w:r>
@@ -576,6 +410,12 @@
           <w:lang w:val="en-NZ"/>
         </w:rPr>
         <w:t>Now place a variable type of a class that is a parent of another class, along with an object that is of a class that inherits from the variable type.</w:t>
+      </w:r>
+      <w:r>
+        <w:rPr>
+          <w:lang w:val="en-NZ"/>
+        </w:rPr>
+        <w:t xml:space="preserve"> If you need to change your selection, press the clear button.</w:t>
       </w:r>
     </w:p>
     <w:p>
@@ -627,331 +467,52 @@
         <w:rPr>
           <w:lang w:val="en-NZ"/>
         </w:rPr>
-        <w:t>A</w:t>
-      </w:r>
-      <w:r>
-        <w:rPr>
-          <w:lang w:val="en-NZ"/>
-        </w:rPr>
-        <w:t xml:space="preserve">s we can see, the </w:t>
-      </w:r>
-      <w:r>
-        <w:rPr>
-          <w:lang w:val="en-NZ"/>
-        </w:rPr>
-        <w:t>instance</w:t>
-      </w:r>
-      <w:r>
-        <w:rPr>
-          <w:lang w:val="en-NZ"/>
-        </w:rPr>
-        <w:t xml:space="preserve"> now fully fits </w:t>
-      </w:r>
-      <w:r>
-        <w:rPr>
-          <w:lang w:val="en-NZ"/>
-        </w:rPr>
-        <w:t>with</w:t>
-      </w:r>
-      <w:r>
-        <w:rPr>
-          <w:lang w:val="en-NZ"/>
-        </w:rPr>
-        <w:t>in the variable type</w:t>
-      </w:r>
-      <w:r>
-        <w:rPr>
-          <w:lang w:val="en-NZ"/>
-        </w:rPr>
-        <w:t>. The instance appears to have extras</w:t>
-      </w:r>
-      <w:r>
-        <w:rPr>
-          <w:lang w:val="en-NZ"/>
-        </w:rPr>
-        <w:t xml:space="preserve"> extruding the screen, but that’s not a problem. </w:t>
-      </w:r>
-      <w:r>
-        <w:rPr>
-          <w:lang w:val="en-NZ"/>
-        </w:rPr>
-        <w:t xml:space="preserve"> </w:t>
-      </w:r>
-      <w:r>
-        <w:rPr>
-          <w:lang w:val="en-NZ"/>
-        </w:rPr>
-        <w:t>What’s important is that</w:t>
-      </w:r>
-      <w:r>
-        <w:rPr>
-          <w:lang w:val="en-NZ"/>
-        </w:rPr>
-        <w:t xml:space="preserve"> </w:t>
-      </w:r>
-      <w:r>
-        <w:rPr>
-          <w:lang w:val="en-NZ"/>
-        </w:rPr>
-        <w:t xml:space="preserve">all the </w:t>
-      </w:r>
-      <w:r>
-        <w:rPr>
-          <w:lang w:val="en-NZ"/>
-        </w:rPr>
-        <w:t>required methods an</w:t>
-      </w:r>
-      <w:r>
-        <w:rPr>
-          <w:lang w:val="en-NZ"/>
-        </w:rPr>
-        <w:t xml:space="preserve">d fields of the parent class can be accessed, </w:t>
-      </w:r>
-      <w:r>
-        <w:rPr>
-          <w:lang w:val="en-NZ"/>
-        </w:rPr>
-        <w:t xml:space="preserve">and </w:t>
-      </w:r>
-      <w:r>
-        <w:rPr>
-          <w:lang w:val="en-NZ"/>
-        </w:rPr>
-        <w:t xml:space="preserve">any </w:t>
-      </w:r>
-      <w:r>
-        <w:rPr>
-          <w:lang w:val="en-NZ"/>
-        </w:rPr>
-        <w:t>“</w:t>
-      </w:r>
-      <w:r>
-        <w:rPr>
-          <w:lang w:val="en-NZ"/>
-        </w:rPr>
-        <w:t>child-type extras</w:t>
-      </w:r>
-      <w:r>
-        <w:rPr>
-          <w:lang w:val="en-NZ"/>
-        </w:rPr>
-        <w:t>”</w:t>
-      </w:r>
-      <w:r>
-        <w:rPr>
-          <w:lang w:val="en-NZ"/>
-        </w:rPr>
-        <w:t xml:space="preserve"> </w:t>
-      </w:r>
-      <w:r>
-        <w:rPr>
-          <w:lang w:val="en-NZ"/>
-        </w:rPr>
-        <w:t xml:space="preserve">on the instance </w:t>
-      </w:r>
-      <w:r>
-        <w:rPr>
-          <w:lang w:val="en-NZ"/>
-        </w:rPr>
-        <w:t>will be ignored</w:t>
-      </w:r>
-      <w:r>
-        <w:rPr>
-          <w:lang w:val="en-NZ"/>
-        </w:rPr>
-        <w:t xml:space="preserve">. </w:t>
-      </w:r>
-      <w:r>
-        <w:rPr>
-          <w:lang w:val="en-NZ"/>
-        </w:rPr>
-        <w:t xml:space="preserve">In other words, the </w:t>
-      </w:r>
-      <w:r>
-        <w:rPr>
-          <w:lang w:val="en-NZ"/>
-        </w:rPr>
-        <w:t xml:space="preserve">machine </w:t>
-      </w:r>
-      <w:r>
-        <w:rPr>
-          <w:lang w:val="en-NZ"/>
-        </w:rPr>
-        <w:t xml:space="preserve">only cares about </w:t>
-      </w:r>
-      <w:r>
-        <w:rPr>
-          <w:lang w:val="en-NZ"/>
-        </w:rPr>
-        <w:t>follow</w:t>
-      </w:r>
-      <w:r>
-        <w:rPr>
-          <w:lang w:val="en-NZ"/>
-        </w:rPr>
-        <w:t>ing</w:t>
-      </w:r>
-      <w:r>
-        <w:rPr>
-          <w:lang w:val="en-NZ"/>
-        </w:rPr>
-        <w:t xml:space="preserve"> the guide of the parent screen.</w:t>
-      </w:r>
-    </w:p>
-    <w:p>
-      <w:pPr>
-        <w:pStyle w:val="ListParagraph"/>
-        <w:rPr>
-          <w:lang w:val="en-NZ"/>
-        </w:rPr>
-      </w:pPr>
-    </w:p>
-    <w:p>
-      <w:pPr>
-        <w:pStyle w:val="ListParagraph"/>
-        <w:rPr>
-          <w:lang w:val="en-NZ"/>
-        </w:rPr>
-      </w:pPr>
-      <w:r>
-        <w:rPr>
-          <w:lang w:val="en-NZ"/>
-        </w:rPr>
-        <w:t xml:space="preserve">Similarly, in polymorphism, </w:t>
-      </w:r>
-      <w:r>
-        <w:rPr>
-          <w:lang w:val="en-NZ"/>
-        </w:rPr>
-        <w:t>if a child</w:t>
-      </w:r>
-      <w:r>
-        <w:rPr>
-          <w:lang w:val="en-NZ"/>
-        </w:rPr>
-        <w:t>-type instance</w:t>
-      </w:r>
-      <w:r>
-        <w:rPr>
-          <w:lang w:val="en-NZ"/>
-        </w:rPr>
-        <w:t xml:space="preserve"> is </w:t>
-      </w:r>
-      <w:r>
-        <w:rPr>
-          <w:lang w:val="en-NZ"/>
-        </w:rPr>
-        <w:t>assigned</w:t>
-      </w:r>
-      <w:r>
-        <w:rPr>
-          <w:lang w:val="en-NZ"/>
-        </w:rPr>
-        <w:t xml:space="preserve"> to a </w:t>
-      </w:r>
-      <w:r>
-        <w:rPr>
-          <w:lang w:val="en-NZ"/>
-        </w:rPr>
-        <w:t xml:space="preserve">parent-type </w:t>
-      </w:r>
-      <w:r>
-        <w:rPr>
-          <w:lang w:val="en-NZ"/>
-        </w:rPr>
-        <w:t>variable</w:t>
-      </w:r>
-      <w:r>
-        <w:rPr>
-          <w:lang w:val="en-NZ"/>
-        </w:rPr>
-        <w:t xml:space="preserve">, only the methods and fields defined in the parent </w:t>
-      </w:r>
-      <w:r>
-        <w:rPr>
-          <w:lang w:val="en-NZ"/>
-        </w:rPr>
-        <w:t xml:space="preserve">may </w:t>
-      </w:r>
-      <w:r>
-        <w:rPr>
-          <w:lang w:val="en-NZ"/>
-        </w:rPr>
-        <w:t>be accessed</w:t>
-      </w:r>
-      <w:r>
-        <w:rPr>
-          <w:lang w:val="en-NZ"/>
-        </w:rPr>
-        <w:t xml:space="preserve"> by the compiler</w:t>
-      </w:r>
-      <w:r>
-        <w:rPr>
-          <w:lang w:val="en-NZ"/>
-        </w:rPr>
-        <w:t xml:space="preserve">. </w:t>
-      </w:r>
-      <w:r>
-        <w:rPr>
-          <w:lang w:val="en-NZ"/>
-        </w:rPr>
-        <w:t xml:space="preserve">The extras </w:t>
-      </w:r>
-      <w:r>
-        <w:rPr>
-          <w:lang w:val="en-NZ"/>
-        </w:rPr>
-        <w:t>in the child</w:t>
-      </w:r>
-      <w:r>
-        <w:rPr>
-          <w:lang w:val="en-NZ"/>
-        </w:rPr>
-        <w:t xml:space="preserve">-type </w:t>
-      </w:r>
-      <w:r>
-        <w:rPr>
-          <w:lang w:val="en-NZ"/>
-        </w:rPr>
-        <w:t>instance</w:t>
-      </w:r>
-      <w:r>
-        <w:rPr>
-          <w:lang w:val="en-NZ"/>
-        </w:rPr>
-        <w:t xml:space="preserve"> are ignored, as </w:t>
-      </w:r>
-      <w:r>
-        <w:rPr>
-          <w:lang w:val="en-NZ"/>
-        </w:rPr>
-        <w:t>the compi</w:t>
-      </w:r>
-      <w:r>
-        <w:rPr>
-          <w:lang w:val="en-NZ"/>
-        </w:rPr>
-        <w:t xml:space="preserve">ler only sees guides for the </w:t>
-      </w:r>
-      <w:r>
-        <w:rPr>
-          <w:lang w:val="en-NZ"/>
-        </w:rPr>
-        <w:t>parent</w:t>
-      </w:r>
-      <w:r>
-        <w:rPr>
-          <w:lang w:val="en-NZ"/>
-        </w:rPr>
-        <w:t xml:space="preserve"> type</w:t>
-      </w:r>
-      <w:r>
-        <w:rPr>
-          <w:lang w:val="en-NZ"/>
-        </w:rPr>
-        <w:t>.</w:t>
-      </w:r>
-    </w:p>
+        <w:t xml:space="preserve">As we can see, the instance now fully fits within the variable type. The instance appears to have extras extruding the screen, but that’s not a problem.  What’s important is that all the required methods and fields of the parent class can be accessed, and any “child-type extras” on the instance will be ignored. </w:t>
+      </w:r>
+    </w:p>
+    <w:p>
+      <w:pPr>
+        <w:pStyle w:val="ListParagraph"/>
+        <w:rPr>
+          <w:lang w:val="en-NZ"/>
+        </w:rPr>
+      </w:pPr>
+    </w:p>
+    <w:p>
+      <w:pPr>
+        <w:pStyle w:val="ListParagraph"/>
+        <w:rPr>
+          <w:lang w:val="en-NZ"/>
+        </w:rPr>
+      </w:pPr>
+      <w:bookmarkStart w:id="0" w:name="_GoBack"/>
+      <w:r>
+        <w:rPr>
+          <w:lang w:val="en-NZ"/>
+        </w:rPr>
+        <w:t xml:space="preserve">Similarly, in polymorphism, if a child-type instance is assigned to a parent-type variable, only the methods and fields defined in the parent </w:t>
+      </w:r>
+      <w:r>
+        <w:rPr>
+          <w:lang w:val="en-NZ"/>
+        </w:rPr>
+        <w:t xml:space="preserve">class </w:t>
+      </w:r>
+      <w:r>
+        <w:rPr>
+          <w:lang w:val="en-NZ"/>
+        </w:rPr>
+        <w:t xml:space="preserve">may be accessed by the compiler. The </w:t>
+      </w:r>
+      <w:r>
+        <w:rPr>
+          <w:lang w:val="en-NZ"/>
+        </w:rPr>
+        <w:lastRenderedPageBreak/>
+        <w:t>extras in the child-type instance are ignored, as the compiler only sees guides for the parent type.</w:t>
+      </w:r>
+    </w:p>
+    <w:bookmarkEnd w:id="0"/>
     <w:p>
       <w:pPr>
         <w:pStyle w:val="ListParagraph"/>

</xml_diff>